<commit_message>
Updated Sprint 1 Task Hours & Views & URLS
Now displays the correct city map to each city (using city dropdown
options on menu)
</commit_message>
<xml_diff>
--- a/Release & Sprint Plan + User Stories/Release & Sprint Plan - with Task Times.docx
+++ b/Release & Sprint Plan + User Stories/Release & Sprint Plan - with Task Times.docx
@@ -9028,6 +9028,7 @@
     <w:p>
       <w:pPr>
         <w:rPr>
+          <w:rFonts w:asciiTheme="minorHAnsi" w:hAnsiTheme="minorHAnsi" w:cstheme="minorHAnsi"/>
           <w:sz w:val="20"/>
           <w:szCs w:val="20"/>
         </w:rPr>
@@ -9041,6 +9042,24 @@
           <w:szCs w:val="28"/>
         </w:rPr>
         <w:t>Sprint 1</w:t>
+      </w:r>
+      <w:r>
+        <w:rPr>
+          <w:rFonts w:ascii="Calibri" w:eastAsia="Calibri" w:hAnsi="Calibri" w:cs="Calibri"/>
+          <w:b/>
+          <w:bCs/>
+          <w:sz w:val="28"/>
+          <w:szCs w:val="28"/>
+        </w:rPr>
+        <w:br/>
+      </w:r>
+      <w:r>
+        <w:rPr>
+          <w:rFonts w:asciiTheme="minorHAnsi" w:hAnsiTheme="minorHAnsi" w:cstheme="minorHAnsi"/>
+          <w:sz w:val="20"/>
+          <w:szCs w:val="20"/>
+        </w:rPr>
+        <w:t xml:space="preserve">Key: TBC – To be continued </w:t>
       </w:r>
     </w:p>
     <w:p>
@@ -9917,10 +9936,15 @@
           <w:p>
             <w:pPr>
               <w:rPr>
-                <w:sz w:val="23"/>
-                <w:szCs w:val="23"/>
-              </w:rPr>
-            </w:pPr>
+                <w:rFonts w:asciiTheme="minorHAnsi" w:hAnsiTheme="minorHAnsi" w:cstheme="minorHAnsi"/>
+              </w:rPr>
+            </w:pPr>
+            <w:r>
+              <w:rPr>
+                <w:rFonts w:asciiTheme="minorHAnsi" w:hAnsiTheme="minorHAnsi" w:cstheme="minorHAnsi"/>
+              </w:rPr>
+              <w:t>6</w:t>
+            </w:r>
           </w:p>
         </w:tc>
         <w:tc>
@@ -10070,10 +10094,15 @@
           <w:p>
             <w:pPr>
               <w:rPr>
-                <w:sz w:val="23"/>
-                <w:szCs w:val="23"/>
-              </w:rPr>
-            </w:pPr>
+                <w:rFonts w:asciiTheme="minorHAnsi" w:hAnsiTheme="minorHAnsi" w:cstheme="minorHAnsi"/>
+              </w:rPr>
+            </w:pPr>
+            <w:r>
+              <w:rPr>
+                <w:rFonts w:asciiTheme="minorHAnsi" w:hAnsiTheme="minorHAnsi" w:cstheme="minorHAnsi"/>
+              </w:rPr>
+              <w:t>3</w:t>
+            </w:r>
           </w:p>
         </w:tc>
         <w:tc>
@@ -10223,10 +10252,15 @@
           <w:p>
             <w:pPr>
               <w:rPr>
-                <w:sz w:val="23"/>
-                <w:szCs w:val="23"/>
-              </w:rPr>
-            </w:pPr>
+                <w:rFonts w:asciiTheme="minorHAnsi" w:hAnsiTheme="minorHAnsi" w:cstheme="minorHAnsi"/>
+              </w:rPr>
+            </w:pPr>
+            <w:r>
+              <w:rPr>
+                <w:rFonts w:asciiTheme="minorHAnsi" w:hAnsiTheme="minorHAnsi" w:cstheme="minorHAnsi"/>
+              </w:rPr>
+              <w:t>2</w:t>
+            </w:r>
           </w:p>
         </w:tc>
         <w:tc>
@@ -10376,10 +10410,15 @@
           <w:p>
             <w:pPr>
               <w:rPr>
-                <w:sz w:val="23"/>
-                <w:szCs w:val="23"/>
-              </w:rPr>
-            </w:pPr>
+                <w:rFonts w:asciiTheme="minorHAnsi" w:hAnsiTheme="minorHAnsi" w:cstheme="minorHAnsi"/>
+              </w:rPr>
+            </w:pPr>
+            <w:r>
+              <w:rPr>
+                <w:rFonts w:asciiTheme="minorHAnsi" w:hAnsiTheme="minorHAnsi" w:cstheme="minorHAnsi"/>
+              </w:rPr>
+              <w:t>4 (TBC)</w:t>
+            </w:r>
           </w:p>
         </w:tc>
         <w:tc>
@@ -10529,10 +10568,15 @@
           <w:p>
             <w:pPr>
               <w:rPr>
-                <w:sz w:val="23"/>
-                <w:szCs w:val="23"/>
-              </w:rPr>
-            </w:pPr>
+                <w:rFonts w:asciiTheme="minorHAnsi" w:hAnsiTheme="minorHAnsi" w:cstheme="minorHAnsi"/>
+              </w:rPr>
+            </w:pPr>
+            <w:r>
+              <w:rPr>
+                <w:rFonts w:asciiTheme="minorHAnsi" w:hAnsiTheme="minorHAnsi" w:cstheme="minorHAnsi"/>
+              </w:rPr>
+              <w:t>4</w:t>
+            </w:r>
           </w:p>
         </w:tc>
         <w:tc>
@@ -10682,10 +10726,15 @@
           <w:p>
             <w:pPr>
               <w:rPr>
-                <w:sz w:val="23"/>
-                <w:szCs w:val="23"/>
-              </w:rPr>
-            </w:pPr>
+                <w:rFonts w:asciiTheme="minorHAnsi" w:hAnsiTheme="minorHAnsi" w:cstheme="minorHAnsi"/>
+              </w:rPr>
+            </w:pPr>
+            <w:r>
+              <w:rPr>
+                <w:rFonts w:asciiTheme="minorHAnsi" w:hAnsiTheme="minorHAnsi" w:cstheme="minorHAnsi"/>
+              </w:rPr>
+              <w:t>4</w:t>
+            </w:r>
           </w:p>
         </w:tc>
         <w:tc>
@@ -10850,7 +10899,7 @@
           <w:p>
             <w:pPr>
               <w:rPr>
-                <w:sz w:val="23"/>
+                <w:rFonts w:asciiTheme="minorHAnsi" w:hAnsiTheme="minorHAnsi" w:cstheme="minorHAnsi"/>
                 <w:szCs w:val="23"/>
               </w:rPr>
             </w:pPr>
@@ -10867,10 +10916,17 @@
           <w:p>
             <w:pPr>
               <w:rPr>
-                <w:sz w:val="23"/>
-                <w:szCs w:val="23"/>
-              </w:rPr>
-            </w:pPr>
+                <w:rFonts w:asciiTheme="minorHAnsi" w:hAnsiTheme="minorHAnsi" w:cstheme="minorHAnsi"/>
+                <w:szCs w:val="23"/>
+              </w:rPr>
+            </w:pPr>
+            <w:r>
+              <w:rPr>
+                <w:rFonts w:asciiTheme="minorHAnsi" w:hAnsiTheme="minorHAnsi" w:cstheme="minorHAnsi"/>
+                <w:szCs w:val="23"/>
+              </w:rPr>
+              <w:t>23 (TBC)</w:t>
+            </w:r>
           </w:p>
         </w:tc>
         <w:tc>
@@ -11475,7 +11531,7 @@
           <w:p>
             <w:pPr>
               <w:rPr>
-                <w:sz w:val="23"/>
+                <w:rFonts w:asciiTheme="minorHAnsi" w:hAnsiTheme="minorHAnsi" w:cstheme="minorHAnsi"/>
                 <w:szCs w:val="23"/>
               </w:rPr>
             </w:pPr>
@@ -11492,10 +11548,17 @@
           <w:p>
             <w:pPr>
               <w:rPr>
-                <w:sz w:val="23"/>
-                <w:szCs w:val="23"/>
-              </w:rPr>
-            </w:pPr>
+                <w:rFonts w:asciiTheme="minorHAnsi" w:hAnsiTheme="minorHAnsi" w:cstheme="minorHAnsi"/>
+                <w:szCs w:val="23"/>
+              </w:rPr>
+            </w:pPr>
+            <w:r>
+              <w:rPr>
+                <w:rFonts w:asciiTheme="minorHAnsi" w:hAnsiTheme="minorHAnsi" w:cstheme="minorHAnsi"/>
+                <w:szCs w:val="23"/>
+              </w:rPr>
+              <w:t>4</w:t>
+            </w:r>
           </w:p>
         </w:tc>
         <w:tc>
@@ -11628,7 +11691,7 @@
           <w:p>
             <w:pPr>
               <w:rPr>
-                <w:sz w:val="23"/>
+                <w:rFonts w:asciiTheme="minorHAnsi" w:hAnsiTheme="minorHAnsi" w:cstheme="minorHAnsi"/>
                 <w:szCs w:val="23"/>
               </w:rPr>
             </w:pPr>
@@ -11645,10 +11708,17 @@
           <w:p>
             <w:pPr>
               <w:rPr>
-                <w:sz w:val="23"/>
-                <w:szCs w:val="23"/>
-              </w:rPr>
-            </w:pPr>
+                <w:rFonts w:asciiTheme="minorHAnsi" w:hAnsiTheme="minorHAnsi" w:cstheme="minorHAnsi"/>
+                <w:szCs w:val="23"/>
+              </w:rPr>
+            </w:pPr>
+            <w:r>
+              <w:rPr>
+                <w:rFonts w:asciiTheme="minorHAnsi" w:hAnsiTheme="minorHAnsi" w:cstheme="minorHAnsi"/>
+                <w:szCs w:val="23"/>
+              </w:rPr>
+              <w:t>3</w:t>
+            </w:r>
           </w:p>
         </w:tc>
         <w:tc>
@@ -11781,7 +11851,7 @@
           <w:p>
             <w:pPr>
               <w:rPr>
-                <w:sz w:val="23"/>
+                <w:rFonts w:asciiTheme="minorHAnsi" w:hAnsiTheme="minorHAnsi" w:cstheme="minorHAnsi"/>
                 <w:szCs w:val="23"/>
               </w:rPr>
             </w:pPr>
@@ -11798,10 +11868,17 @@
           <w:p>
             <w:pPr>
               <w:rPr>
-                <w:sz w:val="23"/>
-                <w:szCs w:val="23"/>
-              </w:rPr>
-            </w:pPr>
+                <w:rFonts w:asciiTheme="minorHAnsi" w:hAnsiTheme="minorHAnsi" w:cstheme="minorHAnsi"/>
+                <w:szCs w:val="23"/>
+              </w:rPr>
+            </w:pPr>
+            <w:r>
+              <w:rPr>
+                <w:rFonts w:asciiTheme="minorHAnsi" w:hAnsiTheme="minorHAnsi" w:cstheme="minorHAnsi"/>
+                <w:szCs w:val="23"/>
+              </w:rPr>
+              <w:t>6</w:t>
+            </w:r>
           </w:p>
         </w:tc>
         <w:tc>
@@ -11934,7 +12011,7 @@
           <w:p>
             <w:pPr>
               <w:rPr>
-                <w:sz w:val="23"/>
+                <w:rFonts w:asciiTheme="minorHAnsi" w:hAnsiTheme="minorHAnsi" w:cstheme="minorHAnsi"/>
                 <w:szCs w:val="23"/>
               </w:rPr>
             </w:pPr>
@@ -11951,10 +12028,17 @@
           <w:p>
             <w:pPr>
               <w:rPr>
-                <w:sz w:val="23"/>
-                <w:szCs w:val="23"/>
-              </w:rPr>
-            </w:pPr>
+                <w:rFonts w:asciiTheme="minorHAnsi" w:hAnsiTheme="minorHAnsi" w:cstheme="minorHAnsi"/>
+                <w:szCs w:val="23"/>
+              </w:rPr>
+            </w:pPr>
+            <w:r>
+              <w:rPr>
+                <w:rFonts w:asciiTheme="minorHAnsi" w:hAnsiTheme="minorHAnsi" w:cstheme="minorHAnsi"/>
+                <w:szCs w:val="23"/>
+              </w:rPr>
+              <w:t>6</w:t>
+            </w:r>
           </w:p>
         </w:tc>
         <w:tc>
@@ -12087,7 +12171,7 @@
           <w:p>
             <w:pPr>
               <w:rPr>
-                <w:sz w:val="23"/>
+                <w:rFonts w:asciiTheme="minorHAnsi" w:hAnsiTheme="minorHAnsi" w:cstheme="minorHAnsi"/>
                 <w:szCs w:val="23"/>
               </w:rPr>
             </w:pPr>
@@ -12104,10 +12188,17 @@
           <w:p>
             <w:pPr>
               <w:rPr>
-                <w:sz w:val="23"/>
-                <w:szCs w:val="23"/>
-              </w:rPr>
-            </w:pPr>
+                <w:rFonts w:asciiTheme="minorHAnsi" w:hAnsiTheme="minorHAnsi" w:cstheme="minorHAnsi"/>
+                <w:szCs w:val="23"/>
+              </w:rPr>
+            </w:pPr>
+            <w:r>
+              <w:rPr>
+                <w:rFonts w:asciiTheme="minorHAnsi" w:hAnsiTheme="minorHAnsi" w:cstheme="minorHAnsi"/>
+                <w:szCs w:val="23"/>
+              </w:rPr>
+              <w:t>5</w:t>
+            </w:r>
           </w:p>
         </w:tc>
         <w:tc>
@@ -12240,7 +12331,7 @@
           <w:p>
             <w:pPr>
               <w:rPr>
-                <w:sz w:val="23"/>
+                <w:rFonts w:asciiTheme="minorHAnsi" w:hAnsiTheme="minorHAnsi" w:cstheme="minorHAnsi"/>
                 <w:szCs w:val="23"/>
               </w:rPr>
             </w:pPr>
@@ -12257,10 +12348,17 @@
           <w:p>
             <w:pPr>
               <w:rPr>
-                <w:sz w:val="23"/>
-                <w:szCs w:val="23"/>
-              </w:rPr>
-            </w:pPr>
+                <w:rFonts w:asciiTheme="minorHAnsi" w:hAnsiTheme="minorHAnsi" w:cstheme="minorHAnsi"/>
+                <w:szCs w:val="23"/>
+              </w:rPr>
+            </w:pPr>
+            <w:r>
+              <w:rPr>
+                <w:rFonts w:asciiTheme="minorHAnsi" w:hAnsiTheme="minorHAnsi" w:cstheme="minorHAnsi"/>
+                <w:szCs w:val="23"/>
+              </w:rPr>
+              <w:t>4</w:t>
+            </w:r>
           </w:p>
         </w:tc>
         <w:tc>
@@ -12442,10 +12540,18 @@
           <w:p>
             <w:pPr>
               <w:rPr>
-                <w:sz w:val="23"/>
-                <w:szCs w:val="23"/>
-              </w:rPr>
-            </w:pPr>
+                <w:rFonts w:asciiTheme="minorHAnsi" w:hAnsiTheme="minorHAnsi" w:cstheme="minorHAnsi"/>
+                <w:sz w:val="23"/>
+                <w:szCs w:val="23"/>
+              </w:rPr>
+            </w:pPr>
+            <w:r>
+              <w:rPr>
+                <w:rFonts w:asciiTheme="minorHAnsi" w:hAnsiTheme="minorHAnsi" w:cstheme="minorHAnsi"/>
+                <w:szCs w:val="23"/>
+              </w:rPr>
+              <w:t>28</w:t>
+            </w:r>
           </w:p>
         </w:tc>
         <w:tc>
@@ -14215,6 +14321,7 @@
         <w:rPr>
           <w:rFonts w:ascii="Calibri" w:eastAsia="Calibri" w:hAnsi="Calibri" w:cs="Calibri"/>
         </w:rPr>
+        <w:lastRenderedPageBreak/>
         <w:t>7</w:t>
       </w:r>
     </w:p>
@@ -16515,10 +16622,17 @@
           <w:p>
             <w:pPr>
               <w:rPr>
-                <w:sz w:val="23"/>
-                <w:szCs w:val="23"/>
-              </w:rPr>
-            </w:pPr>
+                <w:rFonts w:asciiTheme="minorHAnsi" w:hAnsiTheme="minorHAnsi" w:cstheme="minorHAnsi"/>
+                <w:szCs w:val="23"/>
+              </w:rPr>
+            </w:pPr>
+            <w:r>
+              <w:rPr>
+                <w:rFonts w:asciiTheme="minorHAnsi" w:hAnsiTheme="minorHAnsi" w:cstheme="minorHAnsi"/>
+                <w:szCs w:val="23"/>
+              </w:rPr>
+              <w:t>7</w:t>
+            </w:r>
           </w:p>
         </w:tc>
         <w:tc>
@@ -16665,10 +16779,17 @@
           <w:p>
             <w:pPr>
               <w:rPr>
-                <w:sz w:val="23"/>
-                <w:szCs w:val="23"/>
-              </w:rPr>
-            </w:pPr>
+                <w:rFonts w:asciiTheme="minorHAnsi" w:hAnsiTheme="minorHAnsi" w:cstheme="minorHAnsi"/>
+                <w:szCs w:val="23"/>
+              </w:rPr>
+            </w:pPr>
+            <w:r>
+              <w:rPr>
+                <w:rFonts w:asciiTheme="minorHAnsi" w:hAnsiTheme="minorHAnsi" w:cstheme="minorHAnsi"/>
+                <w:szCs w:val="23"/>
+              </w:rPr>
+              <w:t>7</w:t>
+            </w:r>
           </w:p>
         </w:tc>
         <w:tc>
@@ -16815,10 +16936,17 @@
           <w:p>
             <w:pPr>
               <w:rPr>
-                <w:sz w:val="23"/>
-                <w:szCs w:val="23"/>
-              </w:rPr>
-            </w:pPr>
+                <w:rFonts w:asciiTheme="minorHAnsi" w:hAnsiTheme="minorHAnsi" w:cstheme="minorHAnsi"/>
+                <w:szCs w:val="23"/>
+              </w:rPr>
+            </w:pPr>
+            <w:r>
+              <w:rPr>
+                <w:rFonts w:asciiTheme="minorHAnsi" w:hAnsiTheme="minorHAnsi" w:cstheme="minorHAnsi"/>
+                <w:szCs w:val="23"/>
+              </w:rPr>
+              <w:t>4</w:t>
+            </w:r>
           </w:p>
         </w:tc>
         <w:tc>
@@ -16965,10 +17093,17 @@
           <w:p>
             <w:pPr>
               <w:rPr>
-                <w:sz w:val="23"/>
-                <w:szCs w:val="23"/>
-              </w:rPr>
-            </w:pPr>
+                <w:rFonts w:asciiTheme="minorHAnsi" w:hAnsiTheme="minorHAnsi" w:cstheme="minorHAnsi"/>
+                <w:szCs w:val="23"/>
+              </w:rPr>
+            </w:pPr>
+            <w:r>
+              <w:rPr>
+                <w:rFonts w:asciiTheme="minorHAnsi" w:hAnsiTheme="minorHAnsi" w:cstheme="minorHAnsi"/>
+                <w:szCs w:val="23"/>
+              </w:rPr>
+              <w:t>6</w:t>
+            </w:r>
           </w:p>
         </w:tc>
         <w:tc>
@@ -17115,10 +17250,17 @@
           <w:p>
             <w:pPr>
               <w:rPr>
-                <w:sz w:val="23"/>
-                <w:szCs w:val="23"/>
-              </w:rPr>
-            </w:pPr>
+                <w:rFonts w:asciiTheme="minorHAnsi" w:hAnsiTheme="minorHAnsi" w:cstheme="minorHAnsi"/>
+                <w:szCs w:val="23"/>
+              </w:rPr>
+            </w:pPr>
+            <w:r>
+              <w:rPr>
+                <w:rFonts w:asciiTheme="minorHAnsi" w:hAnsiTheme="minorHAnsi" w:cstheme="minorHAnsi"/>
+                <w:szCs w:val="23"/>
+              </w:rPr>
+              <w:t>4</w:t>
+            </w:r>
           </w:p>
         </w:tc>
         <w:tc>
@@ -17258,6 +17400,18 @@
                 <w:rFonts w:ascii="Calibri" w:eastAsia="Calibri" w:hAnsi="Calibri" w:cs="Calibri"/>
               </w:rPr>
               <w:t>Total Hours:  34</w:t>
+            </w:r>
+            <w:r>
+              <w:rPr>
+                <w:rFonts w:ascii="Calibri" w:eastAsia="Calibri" w:hAnsi="Calibri" w:cs="Calibri"/>
+              </w:rPr>
+              <w:t xml:space="preserve">                   </w:t>
+            </w:r>
+            <w:r>
+              <w:rPr>
+                <w:rFonts w:ascii="Calibri" w:eastAsia="Calibri" w:hAnsi="Calibri" w:cs="Calibri"/>
+              </w:rPr>
+              <w:t>28</w:t>
             </w:r>
           </w:p>
         </w:tc>
@@ -18482,7 +18636,16 @@
                 <w:rFonts w:asciiTheme="minorHAnsi" w:hAnsiTheme="minorHAnsi" w:cstheme="minorHAnsi"/>
                 <w:szCs w:val="23"/>
               </w:rPr>
-              <w:t>2 (TBC)</w:t>
+              <w:t>2 (TBC</w:t>
+            </w:r>
+            <w:bookmarkStart w:id="8" w:name="_GoBack"/>
+            <w:bookmarkEnd w:id="8"/>
+            <w:r>
+              <w:rPr>
+                <w:rFonts w:asciiTheme="minorHAnsi" w:hAnsiTheme="minorHAnsi" w:cstheme="minorHAnsi"/>
+                <w:szCs w:val="23"/>
+              </w:rPr>
+              <w:t>)</w:t>
             </w:r>
           </w:p>
         </w:tc>
@@ -20110,33 +20273,6 @@
     </w:p>
     <w:p>
       <w:pPr>
-        <w:spacing w:line="200" w:lineRule="exact"/>
-        <w:rPr>
-          <w:sz w:val="20"/>
-          <w:szCs w:val="20"/>
-        </w:rPr>
-      </w:pPr>
-    </w:p>
-    <w:p>
-      <w:pPr>
-        <w:spacing w:line="200" w:lineRule="exact"/>
-        <w:rPr>
-          <w:sz w:val="20"/>
-          <w:szCs w:val="20"/>
-        </w:rPr>
-      </w:pPr>
-    </w:p>
-    <w:p>
-      <w:pPr>
-        <w:spacing w:line="200" w:lineRule="exact"/>
-        <w:rPr>
-          <w:sz w:val="20"/>
-          <w:szCs w:val="20"/>
-        </w:rPr>
-      </w:pPr>
-    </w:p>
-    <w:p>
-      <w:pPr>
         <w:spacing w:line="388" w:lineRule="exact"/>
         <w:rPr>
           <w:sz w:val="20"/>
@@ -20178,8 +20314,8 @@
           <w:szCs w:val="20"/>
         </w:rPr>
       </w:pPr>
-      <w:bookmarkStart w:id="8" w:name="page9"/>
-      <w:bookmarkEnd w:id="8"/>
+      <w:bookmarkStart w:id="9" w:name="page9"/>
+      <w:bookmarkEnd w:id="9"/>
       <w:r>
         <w:rPr>
           <w:rFonts w:ascii="Calibri" w:eastAsia="Calibri" w:hAnsi="Calibri" w:cs="Calibri"/>
@@ -21520,8 +21656,6 @@
               </w:rPr>
               <w:t xml:space="preserve">                </w:t>
             </w:r>
-            <w:bookmarkStart w:id="9" w:name="_GoBack"/>
-            <w:bookmarkEnd w:id="9"/>
             <w:r>
               <w:rPr>
                 <w:rFonts w:ascii="Calibri" w:eastAsia="Calibri" w:hAnsi="Calibri" w:cs="Calibri"/>
@@ -23546,118 +23680,12 @@
     </w:p>
     <w:p>
       <w:pPr>
-        <w:spacing w:line="200" w:lineRule="exact"/>
-        <w:rPr>
-          <w:sz w:val="20"/>
-          <w:szCs w:val="20"/>
-        </w:rPr>
-      </w:pPr>
-    </w:p>
-    <w:p>
-      <w:pPr>
-        <w:spacing w:line="200" w:lineRule="exact"/>
-        <w:rPr>
-          <w:sz w:val="20"/>
-          <w:szCs w:val="20"/>
-        </w:rPr>
-      </w:pPr>
-    </w:p>
-    <w:p>
-      <w:pPr>
-        <w:spacing w:line="200" w:lineRule="exact"/>
-        <w:rPr>
-          <w:sz w:val="20"/>
-          <w:szCs w:val="20"/>
-        </w:rPr>
-      </w:pPr>
-    </w:p>
-    <w:p>
-      <w:pPr>
-        <w:spacing w:line="200" w:lineRule="exact"/>
-        <w:rPr>
-          <w:sz w:val="20"/>
-          <w:szCs w:val="20"/>
-        </w:rPr>
-      </w:pPr>
-    </w:p>
-    <w:p>
-      <w:pPr>
-        <w:spacing w:line="200" w:lineRule="exact"/>
-        <w:rPr>
-          <w:sz w:val="20"/>
-          <w:szCs w:val="20"/>
-        </w:rPr>
-      </w:pPr>
-    </w:p>
-    <w:p>
-      <w:pPr>
-        <w:spacing w:line="200" w:lineRule="exact"/>
-        <w:rPr>
-          <w:sz w:val="20"/>
-          <w:szCs w:val="20"/>
-        </w:rPr>
-      </w:pPr>
-    </w:p>
-    <w:p>
-      <w:pPr>
-        <w:spacing w:line="200" w:lineRule="exact"/>
-        <w:rPr>
-          <w:sz w:val="20"/>
-          <w:szCs w:val="20"/>
-        </w:rPr>
-      </w:pPr>
-    </w:p>
-    <w:p>
-      <w:pPr>
-        <w:spacing w:line="200" w:lineRule="exact"/>
-        <w:rPr>
-          <w:sz w:val="20"/>
-          <w:szCs w:val="20"/>
-        </w:rPr>
-      </w:pPr>
-    </w:p>
-    <w:p>
-      <w:pPr>
-        <w:spacing w:line="200" w:lineRule="exact"/>
-        <w:rPr>
-          <w:sz w:val="20"/>
-          <w:szCs w:val="20"/>
-        </w:rPr>
-      </w:pPr>
-    </w:p>
-    <w:p>
-      <w:pPr>
-        <w:spacing w:line="200" w:lineRule="exact"/>
-        <w:rPr>
-          <w:sz w:val="20"/>
-          <w:szCs w:val="20"/>
-        </w:rPr>
-      </w:pPr>
-    </w:p>
-    <w:p>
-      <w:pPr>
-        <w:spacing w:line="396" w:lineRule="exact"/>
-        <w:rPr>
-          <w:sz w:val="20"/>
-          <w:szCs w:val="20"/>
-        </w:rPr>
-      </w:pPr>
-    </w:p>
-    <w:p>
-      <w:pPr>
         <w:ind w:right="4"/>
-        <w:jc w:val="center"/>
-        <w:rPr>
-          <w:sz w:val="20"/>
-          <w:szCs w:val="20"/>
-        </w:rPr>
-      </w:pPr>
-      <w:r>
-        <w:rPr>
-          <w:rFonts w:ascii="Calibri" w:eastAsia="Calibri" w:hAnsi="Calibri" w:cs="Calibri"/>
-        </w:rPr>
-        <w:t>9</w:t>
-      </w:r>
+        <w:rPr>
+          <w:sz w:val="20"/>
+          <w:szCs w:val="20"/>
+        </w:rPr>
+      </w:pPr>
     </w:p>
     <w:sectPr>
       <w:pgSz w:w="11900" w:h="16838"/>
@@ -23838,7 +23866,7 @@
     <w:lsdException w:name="Table Web 2" w:semiHidden="1" w:unhideWhenUsed="1"/>
     <w:lsdException w:name="Table Web 3" w:semiHidden="1" w:unhideWhenUsed="1"/>
     <w:lsdException w:name="Balloon Text" w:semiHidden="1" w:unhideWhenUsed="1"/>
-    <w:lsdException w:name="Table Grid" w:semiHidden="1" w:uiPriority="59" w:unhideWhenUsed="1"/>
+    <w:lsdException w:name="Table Grid" w:uiPriority="59"/>
     <w:lsdException w:name="Table Theme" w:semiHidden="1" w:unhideWhenUsed="1"/>
     <w:lsdException w:name="Placeholder Text" w:semiHidden="1"/>
     <w:lsdException w:name="No Spacing" w:uiPriority="1" w:qFormat="1"/>
@@ -24387,4 +24415,16 @@
     </a:ext>
   </a:extLst>
 </a:theme>
+</file>
+
+<file path=customXml/item1.xml><?xml version="1.0" encoding="utf-8"?>
+<b:Sources xmlns:b="http://schemas.openxmlformats.org/officeDocument/2006/bibliography" xmlns="http://schemas.openxmlformats.org/officeDocument/2006/bibliography" SelectedStyle="\APASixthEditionOfficeOnline.xsl" StyleName="APA" Version="6"/>
+</file>
+
+<file path=customXml/itemProps1.xml><?xml version="1.0" encoding="utf-8"?>
+<ds:datastoreItem xmlns:ds="http://schemas.openxmlformats.org/officeDocument/2006/customXml" ds:itemID="{DDB71C4E-EB9D-408E-979E-E5EC30F6FF6B}">
+  <ds:schemaRefs>
+    <ds:schemaRef ds:uri="http://schemas.openxmlformats.org/officeDocument/2006/bibliography"/>
+  </ds:schemaRefs>
+</ds:datastoreItem>
 </file>
</xml_diff>